<commit_message>
offensive units have effects (only squiddle right now) and dont go through the terrain
</commit_message>
<xml_diff>
--- a/handins/implementationdoc/Implementation Doc.docx
+++ b/handins/implementationdoc/Implementation Doc.docx
@@ -2,6 +2,65 @@
 <file path=word/document.xml><?xml version="1.0" encoding="utf-8"?>
 <w:document xmlns:ve="http://schemas.openxmlformats.org/markup-compatibility/2006" xmlns:o="urn:schemas-microsoft-com:office:office" xmlns:r="http://schemas.openxmlformats.org/officeDocument/2006/relationships" xmlns:m="http://schemas.openxmlformats.org/officeDocument/2006/math" xmlns:v="urn:schemas-microsoft-com:vml" xmlns:wp="http://schemas.openxmlformats.org/drawingml/2006/wordprocessingDrawing" xmlns:w10="urn:schemas-microsoft-com:office:word" xmlns:w="http://schemas.openxmlformats.org/wordprocessingml/2006/main" xmlns:wne="http://schemas.microsoft.com/office/word/2006/wordml">
   <w:body>
+    <w:p>
+      <w:pPr>
+        <w:pStyle w:val="Title"/>
+        <w:jc w:val="center"/>
+      </w:pPr>
+      <w:r>
+        <w:t>Conquer the Seas</w:t>
+      </w:r>
+    </w:p>
+    <w:p>
+      <w:pPr>
+        <w:pStyle w:val="Title"/>
+        <w:jc w:val="center"/>
+      </w:pPr>
+      <w:r>
+        <w:t>Implementation Document</w:t>
+      </w:r>
+    </w:p>
+    <w:p>
+      <w:pPr>
+        <w:jc w:val="center"/>
+        <w:rPr>
+          <w:rFonts w:asciiTheme="majorHAnsi" w:eastAsiaTheme="majorEastAsia" w:hAnsiTheme="majorHAnsi" w:cstheme="majorBidi"/>
+          <w:color w:val="17365D" w:themeColor="text2" w:themeShade="BF"/>
+          <w:spacing w:val="5"/>
+          <w:kern w:val="28"/>
+          <w:sz w:val="52"/>
+          <w:szCs w:val="52"/>
+        </w:rPr>
+      </w:pPr>
+      <w:r>
+        <w:t xml:space="preserve">Benson Perry, Matt Dannenberg, Brian </w:t>
+      </w:r>
+      <w:proofErr w:type="spellStart"/>
+      <w:r>
+        <w:t>Shaginaw</w:t>
+      </w:r>
+      <w:proofErr w:type="spellEnd"/>
+    </w:p>
+    <w:p>
+      <w:pPr>
+        <w:rPr>
+          <w:rFonts w:asciiTheme="majorHAnsi" w:eastAsiaTheme="majorEastAsia" w:hAnsiTheme="majorHAnsi" w:cstheme="majorBidi"/>
+          <w:color w:val="17365D" w:themeColor="text2" w:themeShade="BF"/>
+          <w:spacing w:val="5"/>
+          <w:kern w:val="28"/>
+          <w:sz w:val="52"/>
+          <w:szCs w:val="52"/>
+        </w:rPr>
+      </w:pPr>
+      <w:r>
+        <w:br w:type="page"/>
+      </w:r>
+    </w:p>
+    <w:p>
+      <w:pPr>
+        <w:pStyle w:val="Title"/>
+      </w:pPr>
+    </w:p>
     <w:p>
       <w:pPr>
         <w:pStyle w:val="Title"/>
@@ -1161,6 +1220,7 @@
                 <w:b/>
               </w:rPr>
             </w:pPr>
+            <w:proofErr w:type="spellStart"/>
             <w:r>
               <w:rPr>
                 <w:b/>
@@ -1173,6 +1233,7 @@
               </w:rPr>
               <w:t>rity</w:t>
             </w:r>
+            <w:proofErr w:type="spellEnd"/>
           </w:p>
         </w:tc>
       </w:tr>
@@ -1512,8 +1573,13 @@
             <w:tcW w:w="5400" w:type="dxa"/>
           </w:tcPr>
           <w:p>
-            <w:r>
-              <w:t xml:space="preserve">Unindented statement allows anyone to start game </w:t>
+            <w:proofErr w:type="spellStart"/>
+            <w:r>
+              <w:t>Unindented</w:t>
+            </w:r>
+            <w:proofErr w:type="spellEnd"/>
+            <w:r>
+              <w:t xml:space="preserve"> statement allows anyone to start game </w:t>
             </w:r>
           </w:p>
         </w:tc>
@@ -1564,8 +1630,13 @@
             <w:tcW w:w="5400" w:type="dxa"/>
           </w:tcPr>
           <w:p>
-            <w:r>
-              <w:t>Unindented statement only checks to see if everyone is ready if that player is not the host</w:t>
+            <w:proofErr w:type="spellStart"/>
+            <w:r>
+              <w:t>Unindented</w:t>
+            </w:r>
+            <w:proofErr w:type="spellEnd"/>
+            <w:r>
+              <w:t xml:space="preserve"> statement only checks to see if everyone is ready if that player is not the host</w:t>
             </w:r>
           </w:p>
         </w:tc>
@@ -1621,8 +1692,13 @@
             <w:tcW w:w="5400" w:type="dxa"/>
           </w:tcPr>
           <w:p>
-            <w:r>
-              <w:t>has_key is used</w:t>
+            <w:proofErr w:type="spellStart"/>
+            <w:r>
+              <w:t>has_key</w:t>
+            </w:r>
+            <w:proofErr w:type="spellEnd"/>
+            <w:r>
+              <w:t xml:space="preserve"> is used</w:t>
             </w:r>
             <w:r>
               <w:t xml:space="preserve"> although "in" is used in the rest of the code</w:t>
@@ -2105,9 +2181,11 @@
             <w:tcW w:w="1915" w:type="dxa"/>
           </w:tcPr>
           <w:p>
+            <w:proofErr w:type="spellStart"/>
             <w:r>
               <w:t>Input/Output</w:t>
             </w:r>
+            <w:proofErr w:type="spellEnd"/>
           </w:p>
         </w:tc>
         <w:tc>
@@ -2713,9 +2791,11 @@
             <w:tcW w:w="1915" w:type="dxa"/>
           </w:tcPr>
           <w:p>
+            <w:proofErr w:type="spellStart"/>
             <w:r>
               <w:t>Input/Output</w:t>
             </w:r>
+            <w:proofErr w:type="spellEnd"/>
           </w:p>
         </w:tc>
         <w:tc>
@@ -3185,8 +3265,13 @@
       </w:r>
     </w:p>
     <w:p>
-      <w:r>
-        <w:t>Reinspection scheduled for:</w:t>
+      <w:proofErr w:type="spellStart"/>
+      <w:r>
+        <w:t>Reinspection</w:t>
+      </w:r>
+      <w:proofErr w:type="spellEnd"/>
+      <w:r>
+        <w:t xml:space="preserve"> scheduled for:</w:t>
       </w:r>
       <w:r>
         <w:t xml:space="preserve"> 1 week</w:t>
@@ -3236,8 +3321,13 @@
         <w:t>Test Case</w:t>
       </w:r>
       <w:r>
-        <w:t>: mousehitboxes</w:t>
-      </w:r>
+        <w:t xml:space="preserve">: </w:t>
+      </w:r>
+      <w:proofErr w:type="spellStart"/>
+      <w:r>
+        <w:t>mousehitboxes</w:t>
+      </w:r>
+      <w:proofErr w:type="spellEnd"/>
       <w:r>
         <w:t xml:space="preserve"> </w:t>
       </w:r>
@@ -3245,16 +3335,47 @@
     <w:p>
       <w:r>
         <w:tab/>
-        <w:t>Mousehitboxes is an interesting test case as it clearly shows the automated testing proces</w:t>
-      </w:r>
-      <w:r>
-        <w:t>s of  python's unittest pa</w:t>
-      </w:r>
-      <w:r>
-        <w:t>ckage.  We use mousehitboxes for any clickable space on the screen - but</w:t>
-      </w:r>
-      <w:r>
-        <w:t xml:space="preserve">tons, units, menu options, etc.  We needed to test that these boxes would behave as expected when putting them down in all sorts of combinations.  Using unittest this is fairly easy to do, as we explained in the </w:t>
+      </w:r>
+      <w:proofErr w:type="spellStart"/>
+      <w:r>
+        <w:t>Mousehitboxes</w:t>
+      </w:r>
+      <w:proofErr w:type="spellEnd"/>
+      <w:r>
+        <w:t xml:space="preserve"> is an interesting test case as it clearly shows the automated testing proces</w:t>
+      </w:r>
+      <w:r>
+        <w:t xml:space="preserve">s of  python's </w:t>
+      </w:r>
+      <w:proofErr w:type="spellStart"/>
+      <w:r>
+        <w:t>unittest</w:t>
+      </w:r>
+      <w:proofErr w:type="spellEnd"/>
+      <w:r>
+        <w:t xml:space="preserve"> pa</w:t>
+      </w:r>
+      <w:r>
+        <w:t xml:space="preserve">ckage.  We use </w:t>
+      </w:r>
+      <w:proofErr w:type="spellStart"/>
+      <w:r>
+        <w:t>mousehitboxes</w:t>
+      </w:r>
+      <w:proofErr w:type="spellEnd"/>
+      <w:r>
+        <w:t xml:space="preserve"> for any clickable space on the screen - but</w:t>
+      </w:r>
+      <w:r>
+        <w:t xml:space="preserve">tons, units, menu options, etc.  We needed to test that these boxes would behave as expected when putting them down in all sorts of combinations.  Using </w:t>
+      </w:r>
+      <w:proofErr w:type="spellStart"/>
+      <w:r>
+        <w:t>unittest</w:t>
+      </w:r>
+      <w:proofErr w:type="spellEnd"/>
+      <w:r>
+        <w:t xml:space="preserve"> this is fairly easy to do, as we explained in the </w:t>
       </w:r>
       <w:r>
         <w:t>Design Document (Section 5.3).</w:t>
@@ -3274,10 +3395,26 @@
         <w:t xml:space="preserve">This test case was implemented using </w:t>
       </w:r>
       <w:r>
-        <w:t>the automated unittest p</w:t>
-      </w:r>
-      <w:r>
-        <w:t xml:space="preserve">ackage in python.  This package allows for writing classes that run whenever the python script they are contained in is run.  This means that we wrote a class, TestMouseHitboxes, inside mousehitbox.py.  This class </w:t>
+        <w:t xml:space="preserve">the automated </w:t>
+      </w:r>
+      <w:proofErr w:type="spellStart"/>
+      <w:r>
+        <w:t>unittest</w:t>
+      </w:r>
+      <w:proofErr w:type="spellEnd"/>
+      <w:r>
+        <w:t xml:space="preserve"> p</w:t>
+      </w:r>
+      <w:r>
+        <w:t xml:space="preserve">ackage in python.  This package allows for writing classes that run whenever the python script they are contained in is run.  This means that we wrote a class, </w:t>
+      </w:r>
+      <w:proofErr w:type="spellStart"/>
+      <w:r>
+        <w:t>TestMouseHitboxes</w:t>
+      </w:r>
+      <w:proofErr w:type="spellEnd"/>
+      <w:r>
+        <w:t xml:space="preserve">, inside mousehitbox.py.  This class </w:t>
       </w:r>
       <w:r>
         <w:t>is run every time mousehitboxes.py is used (which is frequently throughout the rest of the code of Conquer the Seas).</w:t>
@@ -3286,10 +3423,26 @@
     <w:p>
       <w:r>
         <w:tab/>
-        <w:t>This is a black-box test case: it does not take into account the code of mousehitboxes.py.  It simply tests that hitboxes are correctly applied in all possible real-world scenarios.</w:t>
-      </w:r>
-      <w:r>
-        <w:t xml:space="preserve">  It positions hitboxes on top of each other, near each other, and in every other possible scenario.</w:t>
+        <w:t xml:space="preserve">This is a black-box test case: it does not take into account the code of mousehitboxes.py.  It simply tests that </w:t>
+      </w:r>
+      <w:proofErr w:type="spellStart"/>
+      <w:r>
+        <w:t>hitboxes</w:t>
+      </w:r>
+      <w:proofErr w:type="spellEnd"/>
+      <w:r>
+        <w:t xml:space="preserve"> are correctly applied in all possible real-world scenarios.</w:t>
+      </w:r>
+      <w:r>
+        <w:t xml:space="preserve">  It positions </w:t>
+      </w:r>
+      <w:proofErr w:type="spellStart"/>
+      <w:r>
+        <w:t>hitboxes</w:t>
+      </w:r>
+      <w:proofErr w:type="spellEnd"/>
+      <w:r>
+        <w:t xml:space="preserve"> on top of each other, near each other, and in every other possible scenario.</w:t>
       </w:r>
       <w:r>
         <w:t xml:space="preserve"> </w:t>
@@ -3308,7 +3461,21 @@
         <w:rPr>
           <w:rFonts w:ascii="Lucida Console" w:hAnsi="Lucida Console"/>
         </w:rPr>
-        <w:t>def test_half_inside(self):</w:t>
+        <w:t xml:space="preserve">def </w:t>
+      </w:r>
+      <w:proofErr w:type="spellStart"/>
+      <w:r>
+        <w:rPr>
+          <w:rFonts w:ascii="Lucida Console" w:hAnsi="Lucida Console"/>
+        </w:rPr>
+        <w:t>test_half_inside</w:t>
+      </w:r>
+      <w:proofErr w:type="spellEnd"/>
+      <w:r>
+        <w:rPr>
+          <w:rFonts w:ascii="Lucida Console" w:hAnsi="Lucida Console"/>
+        </w:rPr>
+        <w:t>(self):</w:t>
       </w:r>
     </w:p>
     <w:p>
@@ -3321,7 +3488,35 @@
         <w:rPr>
           <w:rFonts w:ascii="Lucida Console" w:hAnsi="Lucida Console"/>
         </w:rPr>
-        <w:t xml:space="preserve">        with self.assertRaises(AttributeError):</w:t>
+        <w:t xml:space="preserve">        with </w:t>
+      </w:r>
+      <w:proofErr w:type="spellStart"/>
+      <w:r>
+        <w:rPr>
+          <w:rFonts w:ascii="Lucida Console" w:hAnsi="Lucida Console"/>
+        </w:rPr>
+        <w:t>self.assertRaises</w:t>
+      </w:r>
+      <w:proofErr w:type="spellEnd"/>
+      <w:r>
+        <w:rPr>
+          <w:rFonts w:ascii="Lucida Console" w:hAnsi="Lucida Console"/>
+        </w:rPr>
+        <w:t>(</w:t>
+      </w:r>
+      <w:proofErr w:type="spellStart"/>
+      <w:r>
+        <w:rPr>
+          <w:rFonts w:ascii="Lucida Console" w:hAnsi="Lucida Console"/>
+        </w:rPr>
+        <w:t>AttributeError</w:t>
+      </w:r>
+      <w:proofErr w:type="spellEnd"/>
+      <w:r>
+        <w:rPr>
+          <w:rFonts w:ascii="Lucida Console" w:hAnsi="Lucida Console"/>
+        </w:rPr>
+        <w:t>):</w:t>
       </w:r>
     </w:p>
     <w:p>
@@ -3334,7 +3529,35 @@
         <w:rPr>
           <w:rFonts w:ascii="Lucida Console" w:hAnsi="Lucida Console"/>
         </w:rPr>
-        <w:t xml:space="preserve">            self.mh.append((0, 1, 2, 2), self.function(0))</w:t>
+        <w:t xml:space="preserve">            </w:t>
+      </w:r>
+      <w:proofErr w:type="spellStart"/>
+      <w:r>
+        <w:rPr>
+          <w:rFonts w:ascii="Lucida Console" w:hAnsi="Lucida Console"/>
+        </w:rPr>
+        <w:t>self.mh.append</w:t>
+      </w:r>
+      <w:proofErr w:type="spellEnd"/>
+      <w:r>
+        <w:rPr>
+          <w:rFonts w:ascii="Lucida Console" w:hAnsi="Lucida Console"/>
+        </w:rPr>
+        <w:t xml:space="preserve">((0, 1, 2, 2), </w:t>
+      </w:r>
+      <w:proofErr w:type="spellStart"/>
+      <w:r>
+        <w:rPr>
+          <w:rFonts w:ascii="Lucida Console" w:hAnsi="Lucida Console"/>
+        </w:rPr>
+        <w:t>self.function</w:t>
+      </w:r>
+      <w:proofErr w:type="spellEnd"/>
+      <w:r>
+        <w:rPr>
+          <w:rFonts w:ascii="Lucida Console" w:hAnsi="Lucida Console"/>
+        </w:rPr>
+        <w:t>(0))</w:t>
       </w:r>
     </w:p>
     <w:p>
@@ -3347,12 +3570,56 @@
         <w:rPr>
           <w:rFonts w:ascii="Lucida Console" w:hAnsi="Lucida Console"/>
         </w:rPr>
-        <w:t xml:space="preserve">            self.mh.append((1, 0, 2, 4), self.function(1))</w:t>
-      </w:r>
-    </w:p>
-    <w:p>
-      <w:r>
-        <w:t>When mousehitboxes is run, this method is called, along with all other methods that begin with "test_".  If it raises AttributeError, it will return true, if it does not, it will return false, and the test will fail.</w:t>
+        <w:t xml:space="preserve">            </w:t>
+      </w:r>
+      <w:proofErr w:type="spellStart"/>
+      <w:r>
+        <w:rPr>
+          <w:rFonts w:ascii="Lucida Console" w:hAnsi="Lucida Console"/>
+        </w:rPr>
+        <w:t>self.mh.append</w:t>
+      </w:r>
+      <w:proofErr w:type="spellEnd"/>
+      <w:r>
+        <w:rPr>
+          <w:rFonts w:ascii="Lucida Console" w:hAnsi="Lucida Console"/>
+        </w:rPr>
+        <w:t xml:space="preserve">((1, 0, 2, 4), </w:t>
+      </w:r>
+      <w:proofErr w:type="spellStart"/>
+      <w:r>
+        <w:rPr>
+          <w:rFonts w:ascii="Lucida Console" w:hAnsi="Lucida Console"/>
+        </w:rPr>
+        <w:t>self.function</w:t>
+      </w:r>
+      <w:proofErr w:type="spellEnd"/>
+      <w:r>
+        <w:rPr>
+          <w:rFonts w:ascii="Lucida Console" w:hAnsi="Lucida Console"/>
+        </w:rPr>
+        <w:t>(1))</w:t>
+      </w:r>
+    </w:p>
+    <w:p>
+      <w:r>
+        <w:t xml:space="preserve">When </w:t>
+      </w:r>
+      <w:proofErr w:type="spellStart"/>
+      <w:r>
+        <w:t>mousehitboxes</w:t>
+      </w:r>
+      <w:proofErr w:type="spellEnd"/>
+      <w:r>
+        <w:t xml:space="preserve"> is run, this method is called, along with all other methods that begin with "test_".  If it raises </w:t>
+      </w:r>
+      <w:proofErr w:type="spellStart"/>
+      <w:r>
+        <w:t>AttributeError</w:t>
+      </w:r>
+      <w:proofErr w:type="spellEnd"/>
+      <w:r>
+        <w:t>, it will return true, if it does not, it will return false, and the test will fail.</w:t>
       </w:r>
       <w:r>
         <w:t xml:space="preserve">  This is just one example of inputs and expected outputs.  </w:t>
@@ -3430,7 +3697,15 @@
           </w:tcPr>
           <w:p>
             <w:r>
-              <w:t>Two hitboxes in the same place</w:t>
+              <w:t xml:space="preserve">Two </w:t>
+            </w:r>
+            <w:proofErr w:type="spellStart"/>
+            <w:r>
+              <w:t>hitboxes</w:t>
+            </w:r>
+            <w:proofErr w:type="spellEnd"/>
+            <w:r>
+              <w:t xml:space="preserve"> in the same place</w:t>
             </w:r>
             <w:r>
               <w:t>, same layer</w:t>
@@ -3445,8 +3720,13 @@
             <w:tcW w:w="4788" w:type="dxa"/>
           </w:tcPr>
           <w:p>
-            <w:r>
-              <w:t>AttributeError is raised</w:t>
+            <w:proofErr w:type="spellStart"/>
+            <w:r>
+              <w:t>AttributeError</w:t>
+            </w:r>
+            <w:proofErr w:type="spellEnd"/>
+            <w:r>
+              <w:t xml:space="preserve"> is raised</w:t>
             </w:r>
             <w:r>
               <w:t>, true is returned</w:t>
@@ -3461,7 +3741,15 @@
           </w:tcPr>
           <w:p>
             <w:r>
-              <w:t>Two hitboxes in the same place, on different layers</w:t>
+              <w:t xml:space="preserve">Two </w:t>
+            </w:r>
+            <w:proofErr w:type="spellStart"/>
+            <w:r>
+              <w:t>hitboxes</w:t>
+            </w:r>
+            <w:proofErr w:type="spellEnd"/>
+            <w:r>
+              <w:t xml:space="preserve"> in the same place, on different layers</w:t>
             </w:r>
             <w:r>
               <w:t>, click simulated in center</w:t>
@@ -3486,7 +3774,15 @@
           </w:tcPr>
           <w:p>
             <w:r>
-              <w:t>Two hitboxes in same place, layered in different orde</w:t>
+              <w:t xml:space="preserve">Two </w:t>
+            </w:r>
+            <w:proofErr w:type="spellStart"/>
+            <w:r>
+              <w:t>hitboxes</w:t>
+            </w:r>
+            <w:proofErr w:type="spellEnd"/>
+            <w:r>
+              <w:t xml:space="preserve"> in same place, layered in different orde</w:t>
             </w:r>
             <w:r>
               <w:t>r, click simulated in center</w:t>
@@ -3511,7 +3807,15 @@
           </w:tcPr>
           <w:p>
             <w:r>
-              <w:t>Two hitboxes, one partially inside the other</w:t>
+              <w:t xml:space="preserve">Two </w:t>
+            </w:r>
+            <w:proofErr w:type="spellStart"/>
+            <w:r>
+              <w:t>hitboxes</w:t>
+            </w:r>
+            <w:proofErr w:type="spellEnd"/>
+            <w:r>
+              <w:t>, one partially inside the other</w:t>
             </w:r>
             <w:r>
               <w:t>, default layer (same layer)</w:t>
@@ -3523,8 +3827,13 @@
             <w:tcW w:w="4788" w:type="dxa"/>
           </w:tcPr>
           <w:p>
-            <w:r>
-              <w:t>AttributeError is raised, true is returned</w:t>
+            <w:proofErr w:type="spellStart"/>
+            <w:r>
+              <w:t>AttributeError</w:t>
+            </w:r>
+            <w:proofErr w:type="spellEnd"/>
+            <w:r>
+              <w:t xml:space="preserve"> is raised, true is returned</w:t>
             </w:r>
           </w:p>
         </w:tc>
@@ -3536,7 +3845,15 @@
           </w:tcPr>
           <w:p>
             <w:r>
-              <w:t>Two hitboxes, one partially inside the other, s</w:t>
+              <w:t xml:space="preserve">Two </w:t>
+            </w:r>
+            <w:proofErr w:type="spellStart"/>
+            <w:r>
+              <w:t>hitboxes</w:t>
+            </w:r>
+            <w:proofErr w:type="spellEnd"/>
+            <w:r>
+              <w:t>, one partially inside the other, s</w:t>
             </w:r>
             <w:r>
               <w:t>et to same layer</w:t>
@@ -3548,8 +3865,13 @@
             <w:tcW w:w="4788" w:type="dxa"/>
           </w:tcPr>
           <w:p>
-            <w:r>
-              <w:t>AttributeError is raised, true is returned</w:t>
+            <w:proofErr w:type="spellStart"/>
+            <w:r>
+              <w:t>AttributeError</w:t>
+            </w:r>
+            <w:proofErr w:type="spellEnd"/>
+            <w:r>
+              <w:t xml:space="preserve"> is raised, true is returned</w:t>
             </w:r>
           </w:p>
         </w:tc>
@@ -3561,7 +3883,15 @@
           </w:tcPr>
           <w:p>
             <w:r>
-              <w:t>Two hitboxes, one partially inside the other, on different layers</w:t>
+              <w:t xml:space="preserve">Two </w:t>
+            </w:r>
+            <w:proofErr w:type="spellStart"/>
+            <w:r>
+              <w:t>hitboxes</w:t>
+            </w:r>
+            <w:proofErr w:type="spellEnd"/>
+            <w:r>
+              <w:t>, one partially inside the other, on different layers</w:t>
             </w:r>
             <w:r>
               <w:t>. Clicks simulated inside each, and on overlapping area</w:t>
@@ -3586,7 +3916,15 @@
           </w:tcPr>
           <w:p>
             <w:r>
-              <w:t>Two hitboxes, one partially inside the other, on different layers, opposite order as previous. Clicks simulated inside each, and on overlapping area</w:t>
+              <w:t xml:space="preserve">Two </w:t>
+            </w:r>
+            <w:proofErr w:type="spellStart"/>
+            <w:r>
+              <w:t>hitboxes</w:t>
+            </w:r>
+            <w:proofErr w:type="spellEnd"/>
+            <w:r>
+              <w:t>, one partially inside the other, on different layers, opposite order as previous. Clicks simulated inside each, and on overlapping area</w:t>
             </w:r>
           </w:p>
         </w:tc>
@@ -3608,7 +3946,15 @@
           </w:tcPr>
           <w:p>
             <w:r>
-              <w:t>Two hitboxes, one with its corner inside another on the default level</w:t>
+              <w:t xml:space="preserve">Two </w:t>
+            </w:r>
+            <w:proofErr w:type="spellStart"/>
+            <w:r>
+              <w:t>hitboxes</w:t>
+            </w:r>
+            <w:proofErr w:type="spellEnd"/>
+            <w:r>
+              <w:t>, one with its corner inside another on the default level</w:t>
             </w:r>
           </w:p>
         </w:tc>
@@ -3617,8 +3963,13 @@
             <w:tcW w:w="4788" w:type="dxa"/>
           </w:tcPr>
           <w:p>
-            <w:r>
-              <w:t>AttributeError is raised, true is returned</w:t>
+            <w:proofErr w:type="spellStart"/>
+            <w:r>
+              <w:t>AttributeError</w:t>
+            </w:r>
+            <w:proofErr w:type="spellEnd"/>
+            <w:r>
+              <w:t xml:space="preserve"> is raised, true is returned</w:t>
             </w:r>
           </w:p>
         </w:tc>
@@ -3630,7 +3981,15 @@
           </w:tcPr>
           <w:p>
             <w:r>
-              <w:t>Two hitboxes, one with a different corner inside another on the default level</w:t>
+              <w:t xml:space="preserve">Two </w:t>
+            </w:r>
+            <w:proofErr w:type="spellStart"/>
+            <w:r>
+              <w:t>hitboxes</w:t>
+            </w:r>
+            <w:proofErr w:type="spellEnd"/>
+            <w:r>
+              <w:t>, one with a different corner inside another on the default level</w:t>
             </w:r>
           </w:p>
         </w:tc>
@@ -3639,8 +3998,13 @@
             <w:tcW w:w="4788" w:type="dxa"/>
           </w:tcPr>
           <w:p>
-            <w:r>
-              <w:t>AttributeError is raised, true is returned</w:t>
+            <w:proofErr w:type="spellStart"/>
+            <w:r>
+              <w:t>AttributeError</w:t>
+            </w:r>
+            <w:proofErr w:type="spellEnd"/>
+            <w:r>
+              <w:t xml:space="preserve"> is raised, true is returned</w:t>
             </w:r>
           </w:p>
         </w:tc>
@@ -3652,7 +4016,15 @@
           </w:tcPr>
           <w:p>
             <w:r>
-              <w:t>Two hitboxes, one contained entirely within another on the same default layer</w:t>
+              <w:t xml:space="preserve">Two </w:t>
+            </w:r>
+            <w:proofErr w:type="spellStart"/>
+            <w:r>
+              <w:t>hitboxes</w:t>
+            </w:r>
+            <w:proofErr w:type="spellEnd"/>
+            <w:r>
+              <w:t>, one contained entirely within another on the same default layer</w:t>
             </w:r>
           </w:p>
         </w:tc>
@@ -3661,8 +4033,13 @@
             <w:tcW w:w="4788" w:type="dxa"/>
           </w:tcPr>
           <w:p>
-            <w:r>
-              <w:t>AttributeError is raised, true is returned</w:t>
+            <w:proofErr w:type="spellStart"/>
+            <w:r>
+              <w:t>AttributeError</w:t>
+            </w:r>
+            <w:proofErr w:type="spellEnd"/>
+            <w:r>
+              <w:t xml:space="preserve"> is raised, true is returned</w:t>
             </w:r>
           </w:p>
         </w:tc>
@@ -3674,7 +4051,15 @@
           </w:tcPr>
           <w:p>
             <w:r>
-              <w:t>Four hitboxes, all layered on top of each other, in decreasing size</w:t>
+              <w:t xml:space="preserve">Four </w:t>
+            </w:r>
+            <w:proofErr w:type="spellStart"/>
+            <w:r>
+              <w:t>hitboxes</w:t>
+            </w:r>
+            <w:proofErr w:type="spellEnd"/>
+            <w:r>
+              <w:t>, all layered on top of each other, in decreasing size</w:t>
             </w:r>
           </w:p>
         </w:tc>
@@ -3696,7 +4081,15 @@
           </w:tcPr>
           <w:p>
             <w:r>
-              <w:t>Three hitboxes, on three different layers, all slightly overhanging each other</w:t>
+              <w:t xml:space="preserve">Three </w:t>
+            </w:r>
+            <w:proofErr w:type="spellStart"/>
+            <w:r>
+              <w:t>hitboxes</w:t>
+            </w:r>
+            <w:proofErr w:type="spellEnd"/>
+            <w:r>
+              <w:t>, on three different layers, all slightly overhanging each other</w:t>
             </w:r>
           </w:p>
         </w:tc>
@@ -3718,7 +4111,15 @@
           </w:tcPr>
           <w:p>
             <w:r>
-              <w:t>Two hitboxes in a cross formation on the same layer</w:t>
+              <w:t xml:space="preserve">Two </w:t>
+            </w:r>
+            <w:proofErr w:type="spellStart"/>
+            <w:r>
+              <w:t>hitboxes</w:t>
+            </w:r>
+            <w:proofErr w:type="spellEnd"/>
+            <w:r>
+              <w:t xml:space="preserve"> in a cross formation on the same layer</w:t>
             </w:r>
           </w:p>
         </w:tc>
@@ -3727,8 +4128,13 @@
             <w:tcW w:w="4788" w:type="dxa"/>
           </w:tcPr>
           <w:p>
-            <w:r>
-              <w:t>AttributeError is raised, true is returned</w:t>
+            <w:proofErr w:type="spellStart"/>
+            <w:r>
+              <w:t>AttributeError</w:t>
+            </w:r>
+            <w:proofErr w:type="spellEnd"/>
+            <w:r>
+              <w:t xml:space="preserve"> is raised, true is returned</w:t>
             </w:r>
           </w:p>
         </w:tc>
@@ -3740,7 +4146,15 @@
           </w:tcPr>
           <w:p>
             <w:r>
-              <w:t>Two hitboxes in a cross formation on the same layer, cross in opposite direction</w:t>
+              <w:t xml:space="preserve">Two </w:t>
+            </w:r>
+            <w:proofErr w:type="spellStart"/>
+            <w:r>
+              <w:t>hitboxes</w:t>
+            </w:r>
+            <w:proofErr w:type="spellEnd"/>
+            <w:r>
+              <w:t xml:space="preserve"> in a cross formation on the same layer, cross in opposite direction</w:t>
             </w:r>
           </w:p>
         </w:tc>
@@ -3749,8 +4163,13 @@
             <w:tcW w:w="4788" w:type="dxa"/>
           </w:tcPr>
           <w:p>
-            <w:r>
-              <w:t>AttributeError is raised, true is returned</w:t>
+            <w:proofErr w:type="spellStart"/>
+            <w:r>
+              <w:t>AttributeError</w:t>
+            </w:r>
+            <w:proofErr w:type="spellEnd"/>
+            <w:r>
+              <w:t xml:space="preserve"> is raised, true is returned</w:t>
             </w:r>
           </w:p>
         </w:tc>
@@ -3762,10 +4181,18 @@
           </w:tcPr>
           <w:p>
             <w:r>
-              <w:t>Two hitbox</w:t>
-            </w:r>
-            <w:r>
-              <w:t>es, close but not touching, six</w:t>
+              <w:t xml:space="preserve">Two </w:t>
+            </w:r>
+            <w:proofErr w:type="spellStart"/>
+            <w:r>
+              <w:t>hitbox</w:t>
+            </w:r>
+            <w:r>
+              <w:t>es</w:t>
+            </w:r>
+            <w:proofErr w:type="spellEnd"/>
+            <w:r>
+              <w:t>, close but not touching, six</w:t>
             </w:r>
             <w:r>
               <w:t xml:space="preserve"> different orientations - this is to check overlap math</w:t>
@@ -3847,7 +4274,7 @@
                     </pic:cNvPicPr>
                   </pic:nvPicPr>
                   <pic:blipFill>
-                    <a:blip r:embed="rId4" cstate="print"/>
+                    <a:blip r:embed="rId5" cstate="print"/>
                     <a:srcRect/>
                     <a:stretch>
                       <a:fillRect/>
@@ -3956,7 +4383,7 @@
                     </pic:cNvPicPr>
                   </pic:nvPicPr>
                   <pic:blipFill>
-                    <a:blip r:embed="rId5" cstate="print"/>
+                    <a:blip r:embed="rId6" cstate="print"/>
                     <a:srcRect/>
                     <a:stretch>
                       <a:fillRect/>
@@ -3987,7 +4414,15 @@
     </w:p>
     <w:p>
       <w:r>
-        <w:t>Now that all test cases have been passed, we can be sure that any and all changes to mousehitbox are acceptable and no functionality has been compromised.</w:t>
+        <w:t xml:space="preserve">Now that all test cases have been passed, we can be sure that any and all changes to </w:t>
+      </w:r>
+      <w:proofErr w:type="spellStart"/>
+      <w:r>
+        <w:t>mousehitbox</w:t>
+      </w:r>
+      <w:proofErr w:type="spellEnd"/>
+      <w:r>
+        <w:t xml:space="preserve"> are acceptable and no functionality has been compromised.</w:t>
       </w:r>
     </w:p>
     <w:p>
@@ -4068,8 +4503,21 @@
             <w:tcW w:w="8521" w:type="dxa"/>
           </w:tcPr>
           <w:p>
-            <w:r>
-              <w:t>modulized, credits added, clickbox deletion added</w:t>
+            <w:proofErr w:type="spellStart"/>
+            <w:r>
+              <w:t>modulized</w:t>
+            </w:r>
+            <w:proofErr w:type="spellEnd"/>
+            <w:r>
+              <w:t xml:space="preserve">, credits added, </w:t>
+            </w:r>
+            <w:proofErr w:type="spellStart"/>
+            <w:r>
+              <w:t>clickbox</w:t>
+            </w:r>
+            <w:proofErr w:type="spellEnd"/>
+            <w:r>
+              <w:t xml:space="preserve"> deletion added</w:t>
             </w:r>
           </w:p>
         </w:tc>
@@ -4091,8 +4539,13 @@
           </w:tcPr>
           <w:p>
             <w:r>
-              <w:t>fixed unittests</w:t>
-            </w:r>
+              <w:t xml:space="preserve">fixed </w:t>
+            </w:r>
+            <w:proofErr w:type="spellStart"/>
+            <w:r>
+              <w:t>unittests</w:t>
+            </w:r>
+            <w:proofErr w:type="spellEnd"/>
           </w:p>
         </w:tc>
       </w:tr>
@@ -4113,7 +4566,15 @@
           </w:tcPr>
           <w:p>
             <w:r>
-              <w:t>more hitbox test fixes</w:t>
+              <w:t xml:space="preserve">more </w:t>
+            </w:r>
+            <w:proofErr w:type="spellStart"/>
+            <w:r>
+              <w:t>hitbox</w:t>
+            </w:r>
+            <w:proofErr w:type="spellEnd"/>
+            <w:r>
+              <w:t xml:space="preserve"> test fixes</w:t>
             </w:r>
           </w:p>
         </w:tc>
@@ -4156,8 +4617,13 @@
             <w:tcW w:w="8521" w:type="dxa"/>
           </w:tcPr>
           <w:p>
-            <w:r>
-              <w:t xml:space="preserve">hitbox reworking begins - </w:t>
+            <w:proofErr w:type="spellStart"/>
+            <w:r>
+              <w:t>hitbox</w:t>
+            </w:r>
+            <w:proofErr w:type="spellEnd"/>
+            <w:r>
+              <w:t xml:space="preserve"> reworking begins - </w:t>
             </w:r>
             <w:r>
               <w:t>tests for one inside the other added</w:t>
@@ -4204,7 +4670,15 @@
           </w:tcPr>
           <w:p>
             <w:r>
-              <w:t>multi-level clickboxes are allowed, test cases for them added</w:t>
+              <w:t xml:space="preserve">multi-level </w:t>
+            </w:r>
+            <w:proofErr w:type="spellStart"/>
+            <w:r>
+              <w:t>clickboxes</w:t>
+            </w:r>
+            <w:proofErr w:type="spellEnd"/>
+            <w:r>
+              <w:t xml:space="preserve"> are allowed, test cases for them added</w:t>
             </w:r>
             <w:r>
               <w:t>, and all test cases still pass</w:t>
@@ -4295,8 +4769,13 @@
           </w:tcPr>
           <w:p>
             <w:r>
-              <w:t>added a way to clear a set of mousehitboxes</w:t>
-            </w:r>
+              <w:t xml:space="preserve">added a way to clear a set of </w:t>
+            </w:r>
+            <w:proofErr w:type="spellStart"/>
+            <w:r>
+              <w:t>mousehitboxes</w:t>
+            </w:r>
+            <w:proofErr w:type="spellEnd"/>
           </w:p>
         </w:tc>
       </w:tr>
@@ -4317,8 +4796,21 @@
           </w:tcPr>
           <w:p>
             <w:r>
-              <w:t>mouse functions now only take mpos, not scr</w:t>
-            </w:r>
+              <w:t xml:space="preserve">mouse functions now only take </w:t>
+            </w:r>
+            <w:proofErr w:type="spellStart"/>
+            <w:r>
+              <w:t>mpos</w:t>
+            </w:r>
+            <w:proofErr w:type="spellEnd"/>
+            <w:r>
+              <w:t xml:space="preserve">, not </w:t>
+            </w:r>
+            <w:proofErr w:type="spellStart"/>
+            <w:r>
+              <w:t>scr</w:t>
+            </w:r>
+            <w:proofErr w:type="spellEnd"/>
             <w:r>
               <w:t xml:space="preserve"> - test cases all still pass</w:t>
             </w:r>
@@ -4329,7 +4821,15 @@
     <w:p/>
     <w:p>
       <w:r>
-        <w:t>Each of these changes was only committed once all mousehitbox tests passed.</w:t>
+        <w:t xml:space="preserve">Each of these changes was only committed once all </w:t>
+      </w:r>
+      <w:proofErr w:type="spellStart"/>
+      <w:r>
+        <w:t>mousehitbox</w:t>
+      </w:r>
+      <w:proofErr w:type="spellEnd"/>
+      <w:r>
+        <w:t xml:space="preserve"> tests passed.</w:t>
       </w:r>
     </w:p>
     <w:p>
@@ -4639,8 +5139,13 @@
             <w:tcW w:w="1662" w:type="dxa"/>
           </w:tcPr>
           <w:p>
-            <w:r>
-              <w:t>UpgradeFactory removed</w:t>
+            <w:proofErr w:type="spellStart"/>
+            <w:r>
+              <w:t>UpgradeFactory</w:t>
+            </w:r>
+            <w:proofErr w:type="spellEnd"/>
+            <w:r>
+              <w:t xml:space="preserve"> removed</w:t>
             </w:r>
           </w:p>
         </w:tc>
@@ -4649,8 +5154,13 @@
             <w:tcW w:w="3576" w:type="dxa"/>
           </w:tcPr>
           <w:p>
-            <w:r>
-              <w:t>UpgradeFactory has been abandoned in favor of using a hard-coded dictionary that can generate upgrade trees.</w:t>
+            <w:proofErr w:type="spellStart"/>
+            <w:r>
+              <w:t>UpgradeFactory</w:t>
+            </w:r>
+            <w:proofErr w:type="spellEnd"/>
+            <w:r>
+              <w:t xml:space="preserve"> has been abandoned in favor of using a hard-coded dictionary that can generate upgrade trees.</w:t>
             </w:r>
           </w:p>
         </w:tc>
@@ -4760,7 +5270,15 @@
         <w:t>W</w:t>
       </w:r>
       <w:r>
-        <w:t>orked on a new server in python. learned a lot about servers, i've never done server stuff in python before.</w:t>
+        <w:t xml:space="preserve">orked on a new server in python. learned a lot about servers, </w:t>
+      </w:r>
+      <w:proofErr w:type="spellStart"/>
+      <w:r>
+        <w:t>i've</w:t>
+      </w:r>
+      <w:proofErr w:type="spellEnd"/>
+      <w:r>
+        <w:t xml:space="preserve"> never done server stuff in python before.</w:t>
       </w:r>
       <w:r>
         <w:t xml:space="preserve">  this way seems much easier than the previous way my teammates wrote.</w:t>
@@ -4781,7 +5299,15 @@
       </w:pPr>
       <w:r>
         <w:tab/>
-        <w:t>Fixed some hitbox issues on the main screen.  Also, made it so you can change your multiplayer name.</w:t>
+        <w:t xml:space="preserve">Fixed some </w:t>
+      </w:r>
+      <w:proofErr w:type="spellStart"/>
+      <w:r>
+        <w:t>hitbox</w:t>
+      </w:r>
+      <w:proofErr w:type="spellEnd"/>
+      <w:r>
+        <w:t xml:space="preserve"> issues on the main screen.  Also, made it so you can change your multiplayer name.</w:t>
       </w:r>
       <w:r>
         <w:t xml:space="preserve">  Because I spent so much time writing documents the first half of the year, I'm behind on the code.  I don't think I'd like working somewhere that needed so many documents, I much prefer a more code-first fix-later style.</w:t>
@@ -4821,7 +5347,15 @@
         <w:t>Names also will scroll appropriately if you enter a name that's too long.</w:t>
       </w:r>
       <w:r>
-        <w:t xml:space="preserve">  Also changed some mousehitbox issues on the new game submenu.</w:t>
+        <w:t xml:space="preserve">  Also changed some </w:t>
+      </w:r>
+      <w:proofErr w:type="spellStart"/>
+      <w:r>
+        <w:t>mousehitbox</w:t>
+      </w:r>
+      <w:proofErr w:type="spellEnd"/>
+      <w:r>
+        <w:t xml:space="preserve"> issues on the new game submenu.</w:t>
       </w:r>
     </w:p>
     <w:p>
@@ -4927,9 +5461,509 @@
         <w:t xml:space="preserve">I still really don't like writing documents, I feel like they just take away from the coding.  Maybe just planning out some general structure early on? </w:t>
       </w:r>
     </w:p>
+    <w:p>
+      <w:pPr>
+        <w:pStyle w:val="Heading1"/>
+        <w:jc w:val="center"/>
+      </w:pPr>
+      <w:r>
+        <w:t>Matt</w:t>
+      </w:r>
+      <w:r>
+        <w:t xml:space="preserve"> Journal</w:t>
+      </w:r>
+    </w:p>
+    <w:p>
+      <w:r>
+        <w:rPr>
+          <w:rStyle w:val="Heading2Char"/>
+        </w:rPr>
+        <w:t>February 21</w:t>
+      </w:r>
+    </w:p>
+    <w:p>
+      <w:r>
+        <w:tab/>
+        <w:t xml:space="preserve"> Worked on server: readiness and nick commands implemented. Struggling with clean disconnecting.</w:t>
+      </w:r>
+    </w:p>
+    <w:p>
+      <w:pPr>
+        <w:rPr>
+          <w:rStyle w:val="Heading2Char"/>
+        </w:rPr>
+      </w:pPr>
+      <w:r>
+        <w:rPr>
+          <w:rStyle w:val="Heading2Char"/>
+        </w:rPr>
+        <w:t>February 25</w:t>
+      </w:r>
+    </w:p>
+    <w:p>
+      <w:r>
+        <w:rPr>
+          <w:rStyle w:val="Heading2Char"/>
+        </w:rPr>
+        <w:tab/>
+      </w:r>
+      <w:r>
+        <w:t>Added kicking and made disconnecting cleaner.</w:t>
+      </w:r>
+    </w:p>
+    <w:p>
+      <w:r>
+        <w:rPr>
+          <w:rStyle w:val="Heading2Char"/>
+        </w:rPr>
+        <w:t>March 2</w:t>
+      </w:r>
+    </w:p>
+    <w:p>
+      <w:r>
+        <w:tab/>
+        <w:t xml:space="preserve"> Worked on linking lobby screen to server with Brian: created dropdown menus for player slots.</w:t>
+      </w:r>
+    </w:p>
+    <w:p>
+      <w:r>
+        <w:rPr>
+          <w:rStyle w:val="Heading2Char"/>
+        </w:rPr>
+        <w:t>March 6</w:t>
+      </w:r>
+    </w:p>
+    <w:p>
+      <w:r>
+        <w:tab/>
+        <w:t xml:space="preserve">Met with an external friend and figured out how to fix bad disconnects. Cleaned up networking code I wrote with </w:t>
+      </w:r>
+      <w:proofErr w:type="spellStart"/>
+      <w:r>
+        <w:t>benson</w:t>
+      </w:r>
+      <w:proofErr w:type="spellEnd"/>
+      <w:r>
+        <w:t xml:space="preserve"> on the 2nd.</w:t>
+      </w:r>
+    </w:p>
+    <w:p>
+      <w:r>
+        <w:rPr>
+          <w:rStyle w:val="Heading2Char"/>
+        </w:rPr>
+        <w:t>March 8</w:t>
+      </w:r>
+    </w:p>
+    <w:p>
+      <w:r>
+        <w:tab/>
+        <w:t xml:space="preserve"> Worked with Brian on </w:t>
+      </w:r>
+      <w:proofErr w:type="spellStart"/>
+      <w:r>
+        <w:t>lobbyscreen</w:t>
+      </w:r>
+      <w:proofErr w:type="spellEnd"/>
+      <w:r>
+        <w:t>. Fixed client creation and disconnects in conjunction with closing the game (learning to hate networking).</w:t>
+      </w:r>
+    </w:p>
+    <w:p>
+      <w:r>
+        <w:rPr>
+          <w:rStyle w:val="Heading2Char"/>
+        </w:rPr>
+        <w:t>March 9</w:t>
+      </w:r>
+    </w:p>
+    <w:p>
+      <w:r>
+        <w:tab/>
+        <w:t xml:space="preserve"> Clean up lobby a bit more with Brian; should finally be perfect. Worked on shop and linked it to offense panel. Changed some magic numbers to constants.</w:t>
+      </w:r>
+    </w:p>
+    <w:p>
+      <w:r>
+        <w:rPr>
+          <w:rStyle w:val="Heading2Char"/>
+        </w:rPr>
+        <w:lastRenderedPageBreak/>
+        <w:t>March 10</w:t>
+      </w:r>
+    </w:p>
+    <w:p>
+      <w:r>
+        <w:tab/>
+        <w:t>Expanded networking to allow large messages.</w:t>
+      </w:r>
+    </w:p>
+    <w:p>
+      <w:r>
+        <w:rPr>
+          <w:rStyle w:val="Heading2Char"/>
+        </w:rPr>
+        <w:t>March 13</w:t>
+      </w:r>
+    </w:p>
+    <w:p>
+      <w:r>
+        <w:tab/>
+        <w:t xml:space="preserve"> Changed defensive units so that they can only </w:t>
+      </w:r>
+      <w:proofErr w:type="spellStart"/>
+      <w:r>
+        <w:t>preform</w:t>
+      </w:r>
+      <w:proofErr w:type="spellEnd"/>
+      <w:r>
+        <w:t xml:space="preserve"> </w:t>
+      </w:r>
+      <w:proofErr w:type="spellStart"/>
+      <w:r>
+        <w:t>movespeed</w:t>
+      </w:r>
+      <w:proofErr w:type="spellEnd"/>
+      <w:r>
+        <w:t xml:space="preserve"> actions and added undo functionality.</w:t>
+      </w:r>
+    </w:p>
+    <w:p>
+      <w:r>
+        <w:rPr>
+          <w:rStyle w:val="Heading2Char"/>
+        </w:rPr>
+        <w:t>March 20</w:t>
+      </w:r>
+    </w:p>
+    <w:p>
+      <w:r>
+        <w:tab/>
+        <w:t>Fixed bug in undo. Fixed connecting to an improper source.</w:t>
+      </w:r>
+    </w:p>
+    <w:p>
+      <w:r>
+        <w:rPr>
+          <w:rStyle w:val="Heading2Char"/>
+        </w:rPr>
+        <w:t>March 21</w:t>
+      </w:r>
+    </w:p>
+    <w:p>
+      <w:r>
+        <w:tab/>
+        <w:t>Fixed server issues created in my absence.</w:t>
+      </w:r>
+    </w:p>
+    <w:p>
+      <w:r>
+        <w:rPr>
+          <w:rStyle w:val="Heading2Char"/>
+        </w:rPr>
+        <w:t>March 23</w:t>
+      </w:r>
+    </w:p>
+    <w:p>
+      <w:r>
+        <w:tab/>
+        <w:t>Started the gaming portion of networking with Brian (huge awful pain). Changed game creation to take list of players and whether or not it's an online game.</w:t>
+      </w:r>
+    </w:p>
+    <w:p>
+      <w:r>
+        <w:rPr>
+          <w:rStyle w:val="Heading2Char"/>
+        </w:rPr>
+        <w:t>March 30</w:t>
+      </w:r>
+    </w:p>
+    <w:p>
+      <w:r>
+        <w:tab/>
+        <w:t xml:space="preserve">Did more multiplayer with Brian. Fixed unit coloring bug, board not </w:t>
+      </w:r>
+      <w:proofErr w:type="spellStart"/>
+      <w:r>
+        <w:t>reseting</w:t>
+      </w:r>
+      <w:proofErr w:type="spellEnd"/>
+      <w:r>
+        <w:t xml:space="preserve"> after submit, and defensive units knowing who they are. Helped Benson with implementation doc.</w:t>
+      </w:r>
+    </w:p>
     <w:p/>
+    <w:p>
+      <w:pPr>
+        <w:pStyle w:val="Heading1"/>
+        <w:jc w:val="center"/>
+      </w:pPr>
+      <w:r>
+        <w:t>Brian's Journal</w:t>
+      </w:r>
+    </w:p>
+    <w:p>
+      <w:pPr>
+        <w:pStyle w:val="Heading2"/>
+      </w:pPr>
+      <w:r>
+        <w:t>February 22, 2012:</w:t>
+      </w:r>
+    </w:p>
+    <w:p>
+      <w:r>
+        <w:t xml:space="preserve">Started work on the </w:t>
+      </w:r>
+      <w:proofErr w:type="spellStart"/>
+      <w:r>
+        <w:t>joinscreen</w:t>
+      </w:r>
+      <w:proofErr w:type="spellEnd"/>
+      <w:r>
+        <w:t xml:space="preserve">, including handling </w:t>
+      </w:r>
+      <w:proofErr w:type="spellStart"/>
+      <w:r>
+        <w:t>keypresses</w:t>
+      </w:r>
+      <w:proofErr w:type="spellEnd"/>
+      <w:r>
+        <w:t xml:space="preserve"> (such as holding a key down), and ensuring correct IPs are entered.  Added some code to </w:t>
+      </w:r>
+      <w:proofErr w:type="spellStart"/>
+      <w:r>
+        <w:t>lobbyscreen</w:t>
+      </w:r>
+      <w:proofErr w:type="spellEnd"/>
+      <w:r>
+        <w:t xml:space="preserve"> to write messages to a collective message surface.  Also created a single class to handle the waves in the background of many screens, to avoid code repetition.</w:t>
+      </w:r>
+    </w:p>
     <w:p/>
+    <w:p>
+      <w:pPr>
+        <w:pStyle w:val="Heading2"/>
+      </w:pPr>
+      <w:r>
+        <w:t>February 24, 2012:</w:t>
+      </w:r>
+    </w:p>
+    <w:p>
+      <w:r>
+        <w:t xml:space="preserve">Today was spent drawing some of the units in our game. This includes a mermaid with a knife, a squid-creature, a crab, a floating mine, and </w:t>
+      </w:r>
+      <w:proofErr w:type="spellStart"/>
+      <w:r>
+        <w:t>Cthulhu</w:t>
+      </w:r>
+      <w:proofErr w:type="spellEnd"/>
+      <w:r>
+        <w:t xml:space="preserve">. I also added an FPS counter to the game to test our FPS, which is unarguably bad on some screens (dropping to 14 fps on the </w:t>
+      </w:r>
+      <w:proofErr w:type="spellStart"/>
+      <w:r>
+        <w:t>gamescreen</w:t>
+      </w:r>
+      <w:proofErr w:type="spellEnd"/>
+      <w:r>
+        <w:t xml:space="preserve"> itself). This is due in part to our naïve coding when we started, and we have since learned some tricks that I'm sure we can use to improve our performance drastically.</w:t>
+      </w:r>
+    </w:p>
     <w:p/>
+    <w:p>
+      <w:pPr>
+        <w:pStyle w:val="Heading2"/>
+      </w:pPr>
+      <w:r>
+        <w:t>March 02, 2012:</w:t>
+      </w:r>
+    </w:p>
+    <w:p>
+      <w:r>
+        <w:t xml:space="preserve">I added on to the networking code my teammates had started. First I made the client/server code we had been testing much easier to test, and we can now run it from the command line. I also added some code to </w:t>
+      </w:r>
+      <w:proofErr w:type="spellStart"/>
+      <w:r>
+        <w:t>lobbyscreen</w:t>
+      </w:r>
+      <w:proofErr w:type="spellEnd"/>
+      <w:r>
+        <w:t xml:space="preserve"> in preparation of the networking code, and to the networking code itself added the ability to set non-human slots to opened, closed, or AI. Also added code for validating nicknames.</w:t>
+      </w:r>
+    </w:p>
+    <w:p/>
+    <w:p>
+      <w:pPr>
+        <w:pStyle w:val="Heading2"/>
+      </w:pPr>
+      <w:r>
+        <w:t>March 06, 2012</w:t>
+      </w:r>
+    </w:p>
+    <w:p>
+      <w:r>
+        <w:t xml:space="preserve">The Join Screen will now connect to the given IP and place you in the lobby, if there is one open. However, if the IP you have given does not have a lobby with an open slot, it will still crash hard. Added a dropdown to the </w:t>
+      </w:r>
+      <w:proofErr w:type="spellStart"/>
+      <w:r>
+        <w:t>lobbyscreen</w:t>
+      </w:r>
+      <w:proofErr w:type="spellEnd"/>
+      <w:r>
+        <w:t xml:space="preserve"> so the host can set non-humans to AI, closed, or open. Also added tab-completion to chat, to </w:t>
+      </w:r>
+      <w:proofErr w:type="spellStart"/>
+      <w:r>
+        <w:t>autocomplete</w:t>
+      </w:r>
+      <w:proofErr w:type="spellEnd"/>
+      <w:r>
+        <w:t xml:space="preserve"> names that you have started typing.</w:t>
+      </w:r>
+    </w:p>
+    <w:p/>
+    <w:p>
+      <w:pPr>
+        <w:pStyle w:val="Heading2"/>
+      </w:pPr>
+      <w:r>
+        <w:t>March 09, 2012</w:t>
+      </w:r>
+    </w:p>
+    <w:p>
+      <w:r>
+        <w:t>Today I cleaned up the code and added comments to a bunch of classes, and added the ability to send more than just a tadpole. Also added a great deal of missing functionality to shop screen.</w:t>
+      </w:r>
+    </w:p>
+    <w:p/>
+    <w:p>
+      <w:pPr>
+        <w:pStyle w:val="Heading2"/>
+      </w:pPr>
+      <w:r>
+        <w:t>March 13, 2012</w:t>
+      </w:r>
+    </w:p>
+    <w:p>
+      <w:r>
+        <w:t>Small changes, more images added to shop. Finally changed our terrible arrow-drawing for the thoroughly tested version. Helped Benson with upgrade screen code.</w:t>
+      </w:r>
+    </w:p>
+    <w:p/>
+    <w:p>
+      <w:pPr>
+        <w:pStyle w:val="Heading2"/>
+      </w:pPr>
+      <w:r>
+        <w:t>March 14, 2012</w:t>
+      </w:r>
+    </w:p>
+    <w:p>
+      <w:r>
+        <w:t>Added more images, fixed a small glitch, will work more tomorrow.</w:t>
+      </w:r>
+    </w:p>
+    <w:p/>
+    <w:p>
+      <w:pPr>
+        <w:pStyle w:val="Heading2"/>
+      </w:pPr>
+      <w:r>
+        <w:t>March 15, 2012</w:t>
+      </w:r>
+    </w:p>
+    <w:p>
+      <w:r>
+        <w:t xml:space="preserve">Ships now start underwater, </w:t>
+      </w:r>
+      <w:proofErr w:type="spellStart"/>
+      <w:r>
+        <w:t>singleplayer</w:t>
+      </w:r>
+      <w:proofErr w:type="spellEnd"/>
+      <w:r>
+        <w:t xml:space="preserve"> players no longer share their inventories with the AI.</w:t>
+      </w:r>
+    </w:p>
+    <w:p/>
+    <w:p>
+      <w:pPr>
+        <w:pStyle w:val="Heading2"/>
+      </w:pPr>
+      <w:r>
+        <w:t>March 16, 2012</w:t>
+      </w:r>
+    </w:p>
+    <w:p>
+      <w:r>
+        <w:t>Wrote a way to add new upgrades easily to upgrade screen as we think of them: they will draw to the screen in the correct positions and highlight as needed.</w:t>
+      </w:r>
+    </w:p>
+    <w:p/>
+    <w:p>
+      <w:pPr>
+        <w:pStyle w:val="Heading2"/>
+      </w:pPr>
+      <w:r>
+        <w:lastRenderedPageBreak/>
+        <w:t>March 18, 2012</w:t>
+      </w:r>
+    </w:p>
+    <w:p>
+      <w:r>
+        <w:t xml:space="preserve">Removed moustache from mermaid. Fixed some legacy code related to </w:t>
+      </w:r>
+      <w:proofErr w:type="spellStart"/>
+      <w:r>
+        <w:t>mousehitboxes</w:t>
+      </w:r>
+      <w:proofErr w:type="spellEnd"/>
+      <w:r>
+        <w:t>.</w:t>
+      </w:r>
+    </w:p>
+    <w:p/>
+    <w:p>
+      <w:pPr>
+        <w:pStyle w:val="Heading2"/>
+      </w:pPr>
+      <w:r>
+        <w:t>March 20, 2012</w:t>
+      </w:r>
+    </w:p>
+    <w:p>
+      <w:r>
+        <w:t>Save/load screen started, fixed more bugs, closing slots</w:t>
+      </w:r>
+    </w:p>
+    <w:p/>
+    <w:p>
+      <w:pPr>
+        <w:pStyle w:val="Heading2"/>
+      </w:pPr>
+      <w:r>
+        <w:t>March 23, 2012</w:t>
+      </w:r>
+    </w:p>
+    <w:p>
+      <w:r>
+        <w:t>Client will send its moves to the server, saving and loading is going to be much harder than I had anticipated, will finish later.</w:t>
+      </w:r>
+    </w:p>
+    <w:p/>
+    <w:p>
+      <w:pPr>
+        <w:pStyle w:val="Heading2"/>
+      </w:pPr>
+      <w:r>
+        <w:t>March 30, 2012</w:t>
+      </w:r>
+    </w:p>
+    <w:p>
+      <w:r>
+        <w:t>Completed multiplayer: two players can make moves and each see the moves changed on their screens.</w:t>
+      </w:r>
+    </w:p>
     <w:sectPr>
       <w:pgSz w:w="12240" w:h="15840"/>
       <w:pgMar w:top="1440" w:right="1440" w:bottom="1440" w:left="1440" w:header="720" w:footer="720" w:gutter="0"/>
@@ -5301,6 +6335,17 @@
       <w:szCs w:val="26"/>
     </w:rPr>
   </w:style>
+  <w:style w:type="character" w:styleId="Strong">
+    <w:name w:val="Strong"/>
+    <w:basedOn w:val="DefaultParagraphFont"/>
+    <w:uiPriority w:val="22"/>
+    <w:qFormat/>
+    <w:rsid w:val="006E687B"/>
+    <w:rPr>
+      <w:b/>
+      <w:bCs/>
+    </w:rPr>
+  </w:style>
 </w:styles>
 </file>
 
@@ -5585,4 +6630,16 @@
   <a:objectDefaults/>
   <a:extraClrSchemeLst/>
 </a:theme>
+</file>
+
+<file path=customXml/item1.xml><?xml version="1.0" encoding="utf-8"?>
+<b:Sources xmlns:b="http://schemas.openxmlformats.org/officeDocument/2006/bibliography" xmlns="http://schemas.openxmlformats.org/officeDocument/2006/bibliography" SelectedStyle="\APA.XSL" StyleName="APA"/>
+</file>
+
+<file path=customXml/itemProps1.xml><?xml version="1.0" encoding="utf-8"?>
+<ds:datastoreItem xmlns:ds="http://schemas.openxmlformats.org/officeDocument/2006/customXml" ds:itemID="{1DB1694D-415A-41C0-9188-FD7506BE581A}">
+  <ds:schemaRefs>
+    <ds:schemaRef ds:uri="http://schemas.openxmlformats.org/officeDocument/2006/bibliography"/>
+  </ds:schemaRefs>
+</ds:datastoreItem>
 </file>
</xml_diff>